<commit_message>
updated documentation for feature analysis/sensitivity analysis
</commit_message>
<xml_diff>
--- a/README.docx
+++ b/README.docx
@@ -75,10 +75,7 @@
         <w:t>MODEL NOTES: See the manuscript methods section/supplementary materials for more information.</w:t>
       </w:r>
     </w:p>
-    <w:p>
-      <w:bookmarkStart w:id="0" w:name="_GoBack"/>
-      <w:bookmarkEnd w:id="0"/>
-    </w:p>
+    <w:p/>
     <w:p>
       <w:pPr>
         <w:autoSpaceDE w:val="0"/>
@@ -556,6 +553,7 @@
         <w:adjustRightInd w:val="0"/>
         <w:rPr>
           <w:rFonts w:ascii="Calibri" w:hAnsi="Calibri" w:cs="Calibri"/>
+          <w:color w:val="000000"/>
         </w:rPr>
       </w:pPr>
       <w:r>
@@ -605,15 +603,9 @@
         <w:adjustRightInd w:val="0"/>
         <w:rPr>
           <w:rFonts w:ascii="Calibri" w:hAnsi="Calibri" w:cs="Calibri"/>
-        </w:rPr>
-      </w:pPr>
-      <w:r>
-        <w:rPr>
-          <w:rFonts w:ascii="Calibri" w:hAnsi="Calibri" w:cs="Calibri"/>
-          <w:color w:val="000000"/>
-        </w:rPr>
-        <w:t xml:space="preserve"> </w:t>
-      </w:r>
+          <w:color w:val="000000"/>
+        </w:rPr>
+      </w:pPr>
     </w:p>
     <w:p>
       <w:pPr>
@@ -622,14 +614,18 @@
         <w:adjustRightInd w:val="0"/>
         <w:rPr>
           <w:rFonts w:ascii="Calibri" w:hAnsi="Calibri" w:cs="Calibri"/>
-        </w:rPr>
-      </w:pPr>
-      <w:r>
-        <w:rPr>
-          <w:rFonts w:ascii="Calibri" w:hAnsi="Calibri" w:cs="Calibri"/>
-          <w:color w:val="000000"/>
-        </w:rPr>
-        <w:t>AD: Transition rate from apoptosis to cell death</w:t>
+          <w:b/>
+          <w:bCs/>
+        </w:rPr>
+      </w:pPr>
+      <w:r>
+        <w:rPr>
+          <w:rFonts w:ascii="Calibri" w:hAnsi="Calibri" w:cs="Calibri"/>
+          <w:b/>
+          <w:bCs/>
+          <w:color w:val="000000"/>
+        </w:rPr>
+        <w:t>Pi -&gt; X falls along the line defined by the endpoints P0-&gt;X and Pn-1-&gt;X</w:t>
       </w:r>
     </w:p>
     <w:p>
@@ -646,7 +642,7 @@
           <w:rFonts w:ascii="Calibri" w:hAnsi="Calibri" w:cs="Calibri"/>
           <w:color w:val="000000"/>
         </w:rPr>
-        <w:t>GS: Transition rate from growth-arrested to senescent</w:t>
+        <w:t xml:space="preserve"> </w:t>
       </w:r>
     </w:p>
     <w:p>
@@ -663,7 +659,7 @@
           <w:rFonts w:ascii="Calibri" w:hAnsi="Calibri" w:cs="Calibri"/>
           <w:color w:val="000000"/>
         </w:rPr>
-        <w:t xml:space="preserve"> </w:t>
+        <w:t>AD: Transition rate from apoptosis to cell death</w:t>
       </w:r>
     </w:p>
     <w:p>
@@ -680,7 +676,7 @@
           <w:rFonts w:ascii="Calibri" w:hAnsi="Calibri" w:cs="Calibri"/>
           <w:color w:val="000000"/>
         </w:rPr>
-        <w:t>P_in_H2AX (average fraction of proliferative cells expressing H2AX)</w:t>
+        <w:t>GS: Transition rate from growth-arrested to senescent</w:t>
       </w:r>
     </w:p>
     <w:p>
@@ -697,7 +693,7 @@
           <w:rFonts w:ascii="Calibri" w:hAnsi="Calibri" w:cs="Calibri"/>
           <w:color w:val="000000"/>
         </w:rPr>
-        <w:t>G_in_Ki67 (average fraction of growth-arrested cells expressed in Ki67)</w:t>
+        <w:t xml:space="preserve"> </w:t>
       </w:r>
     </w:p>
     <w:p>
@@ -714,7 +710,7 @@
           <w:rFonts w:ascii="Calibri" w:hAnsi="Calibri" w:cs="Calibri"/>
           <w:color w:val="000000"/>
         </w:rPr>
-        <w:t>G_in_H2AX (average fraction of growth-arrested cells expressed in H2AX)</w:t>
+        <w:t>P_in_H2AX (average fraction of proliferative cells expressing H2AX)</w:t>
       </w:r>
     </w:p>
     <w:p>
@@ -731,7 +727,7 @@
           <w:rFonts w:ascii="Calibri" w:hAnsi="Calibri" w:cs="Calibri"/>
           <w:color w:val="000000"/>
         </w:rPr>
-        <w:t xml:space="preserve"> </w:t>
+        <w:t>G_in_Ki67 (average fraction of growth-arrested cells expressed in Ki67)</w:t>
       </w:r>
     </w:p>
     <w:p>
@@ -748,7 +744,7 @@
           <w:rFonts w:ascii="Calibri" w:hAnsi="Calibri" w:cs="Calibri"/>
           <w:color w:val="000000"/>
         </w:rPr>
-        <w:t>Cell Types:</w:t>
+        <w:t>G_in_H2AX (average fraction of growth-arrested cells expressed in H2AX)</w:t>
       </w:r>
     </w:p>
     <w:p>
@@ -765,23 +761,7 @@
           <w:rFonts w:ascii="Calibri" w:hAnsi="Calibri" w:cs="Calibri"/>
           <w:color w:val="000000"/>
         </w:rPr>
-        <w:t>proliferative (</w:t>
-      </w:r>
-      <w:proofErr w:type="spellStart"/>
-      <w:r>
-        <w:rPr>
-          <w:rFonts w:ascii="Calibri" w:hAnsi="Calibri" w:cs="Calibri"/>
-          <w:color w:val="000000"/>
-        </w:rPr>
-        <w:t>prol</w:t>
-      </w:r>
-      <w:proofErr w:type="spellEnd"/>
-      <w:r>
-        <w:rPr>
-          <w:rFonts w:ascii="Calibri" w:hAnsi="Calibri" w:cs="Calibri"/>
-          <w:color w:val="000000"/>
-        </w:rPr>
-        <w:t>/P)</w:t>
+        <w:t xml:space="preserve"> </w:t>
       </w:r>
     </w:p>
     <w:p>
@@ -798,23 +778,7 @@
           <w:rFonts w:ascii="Calibri" w:hAnsi="Calibri" w:cs="Calibri"/>
           <w:color w:val="000000"/>
         </w:rPr>
-        <w:t>growth-arrested (</w:t>
-      </w:r>
-      <w:proofErr w:type="spellStart"/>
-      <w:r>
-        <w:rPr>
-          <w:rFonts w:ascii="Calibri" w:hAnsi="Calibri" w:cs="Calibri"/>
-          <w:color w:val="000000"/>
-        </w:rPr>
-        <w:t>grar</w:t>
-      </w:r>
-      <w:proofErr w:type="spellEnd"/>
-      <w:r>
-        <w:rPr>
-          <w:rFonts w:ascii="Calibri" w:hAnsi="Calibri" w:cs="Calibri"/>
-          <w:color w:val="000000"/>
-        </w:rPr>
-        <w:t>/G/GA)</w:t>
+        <w:t>Cell Types:</w:t>
       </w:r>
     </w:p>
     <w:p>
@@ -831,23 +795,23 @@
           <w:rFonts w:ascii="Calibri" w:hAnsi="Calibri" w:cs="Calibri"/>
           <w:color w:val="000000"/>
         </w:rPr>
-        <w:t>apoptotic (</w:t>
-      </w:r>
-      <w:proofErr w:type="spellStart"/>
-      <w:r>
-        <w:rPr>
-          <w:rFonts w:ascii="Calibri" w:hAnsi="Calibri" w:cs="Calibri"/>
-          <w:color w:val="000000"/>
-        </w:rPr>
-        <w:t>apop</w:t>
-      </w:r>
-      <w:proofErr w:type="spellEnd"/>
-      <w:r>
-        <w:rPr>
-          <w:rFonts w:ascii="Calibri" w:hAnsi="Calibri" w:cs="Calibri"/>
-          <w:color w:val="000000"/>
-        </w:rPr>
-        <w:t>/A)</w:t>
+        <w:t>proliferative (</w:t>
+      </w:r>
+      <w:proofErr w:type="spellStart"/>
+      <w:r>
+        <w:rPr>
+          <w:rFonts w:ascii="Calibri" w:hAnsi="Calibri" w:cs="Calibri"/>
+          <w:color w:val="000000"/>
+        </w:rPr>
+        <w:t>prol</w:t>
+      </w:r>
+      <w:proofErr w:type="spellEnd"/>
+      <w:r>
+        <w:rPr>
+          <w:rFonts w:ascii="Calibri" w:hAnsi="Calibri" w:cs="Calibri"/>
+          <w:color w:val="000000"/>
+        </w:rPr>
+        <w:t>/P)</w:t>
       </w:r>
     </w:p>
     <w:p>
@@ -864,23 +828,23 @@
           <w:rFonts w:ascii="Calibri" w:hAnsi="Calibri" w:cs="Calibri"/>
           <w:color w:val="000000"/>
         </w:rPr>
-        <w:t>senescent (</w:t>
-      </w:r>
-      <w:proofErr w:type="spellStart"/>
-      <w:r>
-        <w:rPr>
-          <w:rFonts w:ascii="Calibri" w:hAnsi="Calibri" w:cs="Calibri"/>
-          <w:color w:val="000000"/>
-        </w:rPr>
-        <w:t>sene</w:t>
-      </w:r>
-      <w:proofErr w:type="spellEnd"/>
-      <w:r>
-        <w:rPr>
-          <w:rFonts w:ascii="Calibri" w:hAnsi="Calibri" w:cs="Calibri"/>
-          <w:color w:val="000000"/>
-        </w:rPr>
-        <w:t>/S)</w:t>
+        <w:t>growth-arrested (</w:t>
+      </w:r>
+      <w:proofErr w:type="spellStart"/>
+      <w:r>
+        <w:rPr>
+          <w:rFonts w:ascii="Calibri" w:hAnsi="Calibri" w:cs="Calibri"/>
+          <w:color w:val="000000"/>
+        </w:rPr>
+        <w:t>grar</w:t>
+      </w:r>
+      <w:proofErr w:type="spellEnd"/>
+      <w:r>
+        <w:rPr>
+          <w:rFonts w:ascii="Calibri" w:hAnsi="Calibri" w:cs="Calibri"/>
+          <w:color w:val="000000"/>
+        </w:rPr>
+        <w:t>/G/GA)</w:t>
       </w:r>
     </w:p>
     <w:p>
@@ -897,7 +861,23 @@
           <w:rFonts w:ascii="Calibri" w:hAnsi="Calibri" w:cs="Calibri"/>
           <w:color w:val="000000"/>
         </w:rPr>
-        <w:t>Note: The population of dead cells (D) is not tracked!</w:t>
+        <w:t>apoptotic (</w:t>
+      </w:r>
+      <w:proofErr w:type="spellStart"/>
+      <w:r>
+        <w:rPr>
+          <w:rFonts w:ascii="Calibri" w:hAnsi="Calibri" w:cs="Calibri"/>
+          <w:color w:val="000000"/>
+        </w:rPr>
+        <w:t>apop</w:t>
+      </w:r>
+      <w:proofErr w:type="spellEnd"/>
+      <w:r>
+        <w:rPr>
+          <w:rFonts w:ascii="Calibri" w:hAnsi="Calibri" w:cs="Calibri"/>
+          <w:color w:val="000000"/>
+        </w:rPr>
+        <w:t>/A)</w:t>
       </w:r>
     </w:p>
     <w:p>
@@ -914,7 +894,23 @@
           <w:rFonts w:ascii="Calibri" w:hAnsi="Calibri" w:cs="Calibri"/>
           <w:color w:val="000000"/>
         </w:rPr>
-        <w:t xml:space="preserve"> </w:t>
+        <w:t>senescent (</w:t>
+      </w:r>
+      <w:proofErr w:type="spellStart"/>
+      <w:r>
+        <w:rPr>
+          <w:rFonts w:ascii="Calibri" w:hAnsi="Calibri" w:cs="Calibri"/>
+          <w:color w:val="000000"/>
+        </w:rPr>
+        <w:t>sene</w:t>
+      </w:r>
+      <w:proofErr w:type="spellEnd"/>
+      <w:r>
+        <w:rPr>
+          <w:rFonts w:ascii="Calibri" w:hAnsi="Calibri" w:cs="Calibri"/>
+          <w:color w:val="000000"/>
+        </w:rPr>
+        <w:t>/S)</w:t>
       </w:r>
     </w:p>
     <w:p>
@@ -926,21 +922,12 @@
           <w:rFonts w:ascii="Calibri" w:hAnsi="Calibri" w:cs="Calibri"/>
         </w:rPr>
       </w:pPr>
-      <w:proofErr w:type="gramStart"/>
-      <w:r>
-        <w:rPr>
-          <w:rFonts w:ascii="Calibri" w:hAnsi="Calibri" w:cs="Calibri"/>
-          <w:color w:val="000000"/>
-        </w:rPr>
-        <w:t>Other</w:t>
-      </w:r>
-      <w:proofErr w:type="gramEnd"/>
-      <w:r>
-        <w:rPr>
-          <w:rFonts w:ascii="Calibri" w:hAnsi="Calibri" w:cs="Calibri"/>
-          <w:color w:val="000000"/>
-        </w:rPr>
-        <w:t xml:space="preserve"> Notation:</w:t>
+      <w:r>
+        <w:rPr>
+          <w:rFonts w:ascii="Calibri" w:hAnsi="Calibri" w:cs="Calibri"/>
+          <w:color w:val="000000"/>
+        </w:rPr>
+        <w:t>Note: The population of dead cells (D) is not tracked!</w:t>
       </w:r>
     </w:p>
     <w:p>
@@ -957,6 +944,49 @@
           <w:rFonts w:ascii="Calibri" w:hAnsi="Calibri" w:cs="Calibri"/>
           <w:color w:val="000000"/>
         </w:rPr>
+        <w:t xml:space="preserve"> </w:t>
+      </w:r>
+    </w:p>
+    <w:p>
+      <w:pPr>
+        <w:autoSpaceDE w:val="0"/>
+        <w:autoSpaceDN w:val="0"/>
+        <w:adjustRightInd w:val="0"/>
+        <w:rPr>
+          <w:rFonts w:ascii="Calibri" w:hAnsi="Calibri" w:cs="Calibri"/>
+        </w:rPr>
+      </w:pPr>
+      <w:proofErr w:type="gramStart"/>
+      <w:r>
+        <w:rPr>
+          <w:rFonts w:ascii="Calibri" w:hAnsi="Calibri" w:cs="Calibri"/>
+          <w:color w:val="000000"/>
+        </w:rPr>
+        <w:t>Other</w:t>
+      </w:r>
+      <w:proofErr w:type="gramEnd"/>
+      <w:r>
+        <w:rPr>
+          <w:rFonts w:ascii="Calibri" w:hAnsi="Calibri" w:cs="Calibri"/>
+          <w:color w:val="000000"/>
+        </w:rPr>
+        <w:t xml:space="preserve"> Notation:</w:t>
+      </w:r>
+    </w:p>
+    <w:p>
+      <w:pPr>
+        <w:autoSpaceDE w:val="0"/>
+        <w:autoSpaceDN w:val="0"/>
+        <w:adjustRightInd w:val="0"/>
+        <w:rPr>
+          <w:rFonts w:ascii="Calibri" w:hAnsi="Calibri" w:cs="Calibri"/>
+        </w:rPr>
+      </w:pPr>
+      <w:r>
+        <w:rPr>
+          <w:rFonts w:ascii="Calibri" w:hAnsi="Calibri" w:cs="Calibri"/>
+          <w:color w:val="000000"/>
+        </w:rPr>
         <w:t>PD - population doublings</w:t>
       </w:r>
     </w:p>
@@ -972,7 +1002,6 @@
           <w:b/>
           <w:bCs/>
         </w:rPr>
-        <w:lastRenderedPageBreak/>
         <w:t>d</w:t>
       </w:r>
       <w:r>
@@ -1543,6 +1572,48 @@
     </w:p>
     <w:p>
       <w:pPr>
+        <w:rPr>
+          <w:b/>
+          <w:bCs/>
+        </w:rPr>
+      </w:pPr>
+      <w:proofErr w:type="spellStart"/>
+      <w:r>
+        <w:rPr>
+          <w:b/>
+          <w:bCs/>
+        </w:rPr>
+        <w:t>parameters_best_final.mat</w:t>
+      </w:r>
+      <w:proofErr w:type="spellEnd"/>
+      <w:r>
+        <w:rPr>
+          <w:b/>
+          <w:bCs/>
+        </w:rPr>
+        <w:t xml:space="preserve"> – This contains the best optimization of the full system over 21 attempts. Every </w:t>
+      </w:r>
+      <w:proofErr w:type="spellStart"/>
+      <w:r>
+        <w:rPr>
+          <w:b/>
+          <w:bCs/>
+        </w:rPr>
+        <w:t>reoptimization</w:t>
+      </w:r>
+      <w:proofErr w:type="spellEnd"/>
+      <w:r>
+        <w:rPr>
+          <w:b/>
+          <w:bCs/>
+        </w:rPr>
+        <w:t xml:space="preserve"> to subsets or change of parameters (sensitivity analysis) is compared to this initial parameter set!!!</w:t>
+      </w:r>
+      <w:bookmarkStart w:id="0" w:name="_GoBack"/>
+      <w:bookmarkEnd w:id="0"/>
+    </w:p>
+    <w:p>
+      <w:pPr>
         <w:ind w:left="720"/>
       </w:pPr>
     </w:p>
@@ -1621,6 +1692,7 @@
           <w:b/>
           <w:bCs/>
         </w:rPr>
+        <w:lastRenderedPageBreak/>
         <w:t>curves_slope.mat</w:t>
       </w:r>
       <w:proofErr w:type="spellEnd"/>
@@ -2208,8 +2280,17 @@
           <w:b/>
           <w:bCs/>
         </w:rPr>
-        <w:t>t,x</w:t>
-      </w:r>
+        <w:t>t,</w:t>
+      </w:r>
+      <w:proofErr w:type="spellEnd"/>
+      <w:r>
+        <w:rPr>
+          <w:b/>
+          <w:bCs/>
+        </w:rPr>
+        <w:t>x</w:t>
+      </w:r>
+      <w:proofErr w:type="spellStart"/>
       <w:proofErr w:type="gramEnd"/>
       <w:r>
         <w:rPr>
@@ -2218,7 +2299,6 @@
         </w:rPr>
         <w:t>,param</w:t>
       </w:r>
-      <w:proofErr w:type="spellEnd"/>
       <w:r>
         <w:rPr>
           <w:b/>
@@ -2234,7 +2314,11 @@
         <w:t xml:space="preserve"> </w:t>
       </w:r>
       <w:r>
-        <w:t>– This is the function that gets used by the ode solver to run the dynamical system.</w:t>
+        <w:t>–</w:t>
+      </w:r>
+      <w:proofErr w:type="spellEnd"/>
+      <w:r>
+        <w:t xml:space="preserve"> This is the function that gets used by the ode solver to run the dynamical system.</w:t>
       </w:r>
     </w:p>
     <w:p/>
@@ -2556,7 +2640,27 @@
           <w:bCs/>
           <w:color w:val="000000"/>
         </w:rPr>
-        <w:t xml:space="preserve">fit, data, </w:t>
+        <w:t>fi</w:t>
+      </w:r>
+      <w:proofErr w:type="spellStart"/>
+      <w:r>
+        <w:rPr>
+          <w:rFonts w:ascii="Calibri" w:hAnsi="Calibri" w:cs="Calibri"/>
+          <w:b/>
+          <w:bCs/>
+          <w:color w:val="000000"/>
+        </w:rPr>
+        <w:t>t, data,</w:t>
+      </w:r>
+      <w:proofErr w:type="spellEnd"/>
+      <w:r>
+        <w:rPr>
+          <w:rFonts w:ascii="Calibri" w:hAnsi="Calibri" w:cs="Calibri"/>
+          <w:b/>
+          <w:bCs/>
+          <w:color w:val="000000"/>
+        </w:rPr>
+        <w:t xml:space="preserve"> </w:t>
       </w:r>
       <w:proofErr w:type="spellStart"/>
       <w:r>
@@ -2691,11 +2795,11 @@
       </w:r>
       <w:proofErr w:type="spellEnd"/>
       <w:r>
-        <w:t xml:space="preserve"> during the </w:t>
-      </w:r>
-      <w:proofErr w:type="spellStart"/>
-      <w:r>
-        <w:t>fmincon</w:t>
+        <w:t xml:space="preserve"> durin</w:t>
+      </w:r>
+      <w:proofErr w:type="spellStart"/>
+      <w:r>
+        <w:t>g the fmincon</w:t>
       </w:r>
       <w:proofErr w:type="spellEnd"/>
       <w:r>
@@ -2825,7 +2929,6 @@
           <w:b/>
           <w:bCs/>
         </w:rPr>
-        <w:lastRenderedPageBreak/>
         <w:t>vis_param_</w:t>
       </w:r>
       <w:proofErr w:type="gramStart"/>
@@ -3525,6 +3628,7 @@
           <w:b/>
           <w:bCs/>
         </w:rPr>
+        <w:lastRenderedPageBreak/>
         <w:t>vis_curve_full</w:t>
       </w:r>
       <w:proofErr w:type="spellEnd"/>
@@ -3632,11 +3736,7 @@
       </w:r>
       <w:proofErr w:type="spellEnd"/>
       <w:r>
-        <w:t xml:space="preserve">, which represent different ways in which the </w:t>
-      </w:r>
-      <w:r>
-        <w:lastRenderedPageBreak/>
-        <w:t>parameters P</w:t>
+        <w:t>, which represent different ways in which the parameters P</w:t>
       </w:r>
       <w:r>
         <w:t>0</w:t>
@@ -4248,6 +4348,7 @@
           <w:b/>
           <w:bCs/>
         </w:rPr>
+        <w:lastRenderedPageBreak/>
         <w:t>Run_curv.m</w:t>
       </w:r>
       <w:proofErr w:type="spellEnd"/>
@@ -4300,7 +4401,6 @@
           <w:b/>
           <w:bCs/>
         </w:rPr>
-        <w:lastRenderedPageBreak/>
         <w:t>Run_curv</w:t>
       </w:r>
       <w:r>

</xml_diff>